<commit_message>
fixed typo on handout
</commit_message>
<xml_diff>
--- a/lectures/2018-03-06 Binary Heaps/heaps handout.docx
+++ b/lectures/2018-03-06 Binary Heaps/heaps handout.docx
@@ -1,6 +1,6 @@
 
 <file path=word/document.xml><?xml version="1.0" encoding="utf-8"?>
-<w:document xmlns:wpc="http://schemas.microsoft.com/office/word/2010/wordprocessingCanvas" xmlns:cx="http://schemas.microsoft.com/office/drawing/2014/chartex" xmlns:cx1="http://schemas.microsoft.com/office/drawing/2015/9/8/chartex" xmlns:cx2="http://schemas.microsoft.com/office/drawing/2015/10/21/chartex" xmlns:mc="http://schemas.openxmlformats.org/markup-compatibility/2006" xmlns:o="urn:schemas-microsoft-com:office:office" xmlns:r="http://schemas.openxmlformats.org/officeDocument/2006/relationships" xmlns:m="http://schemas.openxmlformats.org/officeDocument/2006/math" xmlns:v="urn:schemas-microsoft-com:vml" xmlns:wp14="http://schemas.microsoft.com/office/word/2010/wordprocessingDrawing" xmlns:wp="http://schemas.openxmlformats.org/drawingml/2006/wordprocessingDrawing" xmlns:w10="urn:schemas-microsoft-com:office:word" xmlns:w="http://schemas.openxmlformats.org/wordprocessingml/2006/main" xmlns:w14="http://schemas.microsoft.com/office/word/2010/wordml" xmlns:w15="http://schemas.microsoft.com/office/word/2012/wordml" xmlns:w16se="http://schemas.microsoft.com/office/word/2015/wordml/symex" xmlns:wpg="http://schemas.microsoft.com/office/word/2010/wordprocessingGroup" xmlns:wpi="http://schemas.microsoft.com/office/word/2010/wordprocessingInk" xmlns:wne="http://schemas.microsoft.com/office/word/2006/wordml" xmlns:wps="http://schemas.microsoft.com/office/word/2010/wordprocessingShape" mc:Ignorable="w14 w15 w16se wp14">
+<w:document xmlns:wpc="http://schemas.microsoft.com/office/word/2010/wordprocessingCanvas" xmlns:cx="http://schemas.microsoft.com/office/drawing/2014/chartex" xmlns:cx1="http://schemas.microsoft.com/office/drawing/2015/9/8/chartex" xmlns:mc="http://schemas.openxmlformats.org/markup-compatibility/2006" xmlns:o="urn:schemas-microsoft-com:office:office" xmlns:r="http://schemas.openxmlformats.org/officeDocument/2006/relationships" xmlns:m="http://schemas.openxmlformats.org/officeDocument/2006/math" xmlns:v="urn:schemas-microsoft-com:vml" xmlns:wp14="http://schemas.microsoft.com/office/word/2010/wordprocessingDrawing" xmlns:wp="http://schemas.openxmlformats.org/drawingml/2006/wordprocessingDrawing" xmlns:w10="urn:schemas-microsoft-com:office:word" xmlns:w="http://schemas.openxmlformats.org/wordprocessingml/2006/main" xmlns:w14="http://schemas.microsoft.com/office/word/2010/wordml" xmlns:w15="http://schemas.microsoft.com/office/word/2012/wordml" xmlns:w16se="http://schemas.microsoft.com/office/word/2015/wordml/symex" xmlns:wpg="http://schemas.microsoft.com/office/word/2010/wordprocessingGroup" xmlns:wpi="http://schemas.microsoft.com/office/word/2010/wordprocessingInk" xmlns:wne="http://schemas.microsoft.com/office/word/2006/wordml" xmlns:wps="http://schemas.microsoft.com/office/word/2010/wordprocessingShape" mc:Ignorable="w14 w15 w16se wp14">
   <w:body>
     <w:p>
       <w:pPr>
@@ -10,7 +10,6 @@
           <w:szCs w:val="20"/>
         </w:rPr>
       </w:pPr>
-      <w:bookmarkStart w:id="0" w:name="_GoBack"/>
       <w:r>
         <w:t xml:space="preserve">1. </w:t>
       </w:r>
@@ -68,8 +67,6 @@
         </w:rPr>
         <w:t xml:space="preserve">The state of the heap after two </w:t>
       </w:r>
-      <w:proofErr w:type="spellStart"/>
-      <w:proofErr w:type="gramStart"/>
       <w:r>
         <w:rPr>
           <w:rFonts w:cs="Consolas"/>
@@ -78,23 +75,13 @@
         </w:rPr>
         <w:t>Dequeue</w:t>
       </w:r>
-      <w:proofErr w:type="spellEnd"/>
       <w:r>
         <w:rPr>
           <w:rFonts w:cs="Consolas"/>
           <w:sz w:val="20"/>
           <w:szCs w:val="20"/>
         </w:rPr>
-        <w:t>(</w:t>
-      </w:r>
-      <w:proofErr w:type="gramEnd"/>
-      <w:r>
-        <w:rPr>
-          <w:rFonts w:cs="Consolas"/>
-          <w:sz w:val="20"/>
-          <w:szCs w:val="20"/>
-        </w:rPr>
-        <w:t>) operations</w:t>
+        <w:t>() operations</w:t>
       </w:r>
     </w:p>
     <w:p>
@@ -317,7 +304,6 @@
     </w:tbl>
     <w:p/>
     <w:p/>
-    <w:bookmarkEnd w:id="0"/>
     <w:p/>
     <w:p/>
     <w:p/>
@@ -392,15 +378,7 @@
     <w:p/>
     <w:p>
       <w:r>
-        <w:t xml:space="preserve">4. Perform 3 </w:t>
-      </w:r>
-      <w:proofErr w:type="spellStart"/>
-      <w:r>
-        <w:t>dequeue</w:t>
-      </w:r>
-      <w:proofErr w:type="spellEnd"/>
-      <w:r>
-        <w:t xml:space="preserve"> operations on the following binomial heap:</w:t>
+        <w:t>4. Perform 3 dequeue operations on the following binomial heap:</w:t>
       </w:r>
     </w:p>
     <w:p>
@@ -456,7 +434,12 @@
       </w:r>
     </w:p>
     <w:sectPr>
-      <w:headerReference w:type="default" r:id="rId9"/>
+      <w:headerReference w:type="even" r:id="rId9"/>
+      <w:headerReference w:type="default" r:id="rId10"/>
+      <w:footerReference w:type="even" r:id="rId11"/>
+      <w:footerReference w:type="default" r:id="rId12"/>
+      <w:headerReference w:type="first" r:id="rId13"/>
+      <w:footerReference w:type="first" r:id="rId14"/>
       <w:pgSz w:w="12240" w:h="15840"/>
       <w:pgMar w:top="1440" w:right="1440" w:bottom="1440" w:left="1440" w:header="720" w:footer="720" w:gutter="0"/>
       <w:cols w:space="720"/>
@@ -467,7 +450,7 @@
 </file>
 
 <file path=word/endnotes.xml><?xml version="1.0" encoding="utf-8"?>
-<w:endnotes xmlns:wpc="http://schemas.microsoft.com/office/word/2010/wordprocessingCanvas" xmlns:cx="http://schemas.microsoft.com/office/drawing/2014/chartex" xmlns:cx1="http://schemas.microsoft.com/office/drawing/2015/9/8/chartex" xmlns:cx2="http://schemas.microsoft.com/office/drawing/2015/10/21/chartex" xmlns:mc="http://schemas.openxmlformats.org/markup-compatibility/2006" xmlns:o="urn:schemas-microsoft-com:office:office" xmlns:r="http://schemas.openxmlformats.org/officeDocument/2006/relationships" xmlns:m="http://schemas.openxmlformats.org/officeDocument/2006/math" xmlns:v="urn:schemas-microsoft-com:vml" xmlns:wp14="http://schemas.microsoft.com/office/word/2010/wordprocessingDrawing" xmlns:wp="http://schemas.openxmlformats.org/drawingml/2006/wordprocessingDrawing" xmlns:w10="urn:schemas-microsoft-com:office:word" xmlns:w="http://schemas.openxmlformats.org/wordprocessingml/2006/main" xmlns:w14="http://schemas.microsoft.com/office/word/2010/wordml" xmlns:w15="http://schemas.microsoft.com/office/word/2012/wordml" xmlns:w16se="http://schemas.microsoft.com/office/word/2015/wordml/symex" xmlns:wpg="http://schemas.microsoft.com/office/word/2010/wordprocessingGroup" xmlns:wpi="http://schemas.microsoft.com/office/word/2010/wordprocessingInk" xmlns:wne="http://schemas.microsoft.com/office/word/2006/wordml" xmlns:wps="http://schemas.microsoft.com/office/word/2010/wordprocessingShape" mc:Ignorable="w14 w15 w16se wp14">
+<w:endnotes xmlns:wpc="http://schemas.microsoft.com/office/word/2010/wordprocessingCanvas" xmlns:cx="http://schemas.microsoft.com/office/drawing/2014/chartex" xmlns:cx1="http://schemas.microsoft.com/office/drawing/2015/9/8/chartex" xmlns:mc="http://schemas.openxmlformats.org/markup-compatibility/2006" xmlns:o="urn:schemas-microsoft-com:office:office" xmlns:r="http://schemas.openxmlformats.org/officeDocument/2006/relationships" xmlns:m="http://schemas.openxmlformats.org/officeDocument/2006/math" xmlns:v="urn:schemas-microsoft-com:vml" xmlns:wp14="http://schemas.microsoft.com/office/word/2010/wordprocessingDrawing" xmlns:wp="http://schemas.openxmlformats.org/drawingml/2006/wordprocessingDrawing" xmlns:w10="urn:schemas-microsoft-com:office:word" xmlns:w="http://schemas.openxmlformats.org/wordprocessingml/2006/main" xmlns:w14="http://schemas.microsoft.com/office/word/2010/wordml" xmlns:w15="http://schemas.microsoft.com/office/word/2012/wordml" xmlns:w16se="http://schemas.microsoft.com/office/word/2015/wordml/symex" xmlns:wpg="http://schemas.microsoft.com/office/word/2010/wordprocessingGroup" xmlns:wpi="http://schemas.microsoft.com/office/word/2010/wordprocessingInk" xmlns:wne="http://schemas.microsoft.com/office/word/2006/wordml" xmlns:wps="http://schemas.microsoft.com/office/word/2010/wordprocessingShape" mc:Ignorable="w14 w15 w16se wp14">
   <w:endnote w:type="separator" w:id="-1">
     <w:p>
       <w:pPr>
@@ -491,8 +474,38 @@
 </w:endnotes>
 </file>
 
+<file path=word/footer1.xml><?xml version="1.0" encoding="utf-8"?>
+<w:ftr xmlns:wpc="http://schemas.microsoft.com/office/word/2010/wordprocessingCanvas" xmlns:cx="http://schemas.microsoft.com/office/drawing/2014/chartex" xmlns:cx1="http://schemas.microsoft.com/office/drawing/2015/9/8/chartex" xmlns:mc="http://schemas.openxmlformats.org/markup-compatibility/2006" xmlns:o="urn:schemas-microsoft-com:office:office" xmlns:r="http://schemas.openxmlformats.org/officeDocument/2006/relationships" xmlns:m="http://schemas.openxmlformats.org/officeDocument/2006/math" xmlns:v="urn:schemas-microsoft-com:vml" xmlns:wp14="http://schemas.microsoft.com/office/word/2010/wordprocessingDrawing" xmlns:wp="http://schemas.openxmlformats.org/drawingml/2006/wordprocessingDrawing" xmlns:w10="urn:schemas-microsoft-com:office:word" xmlns:w="http://schemas.openxmlformats.org/wordprocessingml/2006/main" xmlns:w14="http://schemas.microsoft.com/office/word/2010/wordml" xmlns:w15="http://schemas.microsoft.com/office/word/2012/wordml" xmlns:w16se="http://schemas.microsoft.com/office/word/2015/wordml/symex" xmlns:wpg="http://schemas.microsoft.com/office/word/2010/wordprocessingGroup" xmlns:wpi="http://schemas.microsoft.com/office/word/2010/wordprocessingInk" xmlns:wne="http://schemas.microsoft.com/office/word/2006/wordml" xmlns:wps="http://schemas.microsoft.com/office/word/2010/wordprocessingShape" mc:Ignorable="w14 w15 w16se wp14">
+  <w:p>
+    <w:pPr>
+      <w:pStyle w:val="Footer"/>
+    </w:pPr>
+  </w:p>
+</w:ftr>
+</file>
+
+<file path=word/footer2.xml><?xml version="1.0" encoding="utf-8"?>
+<w:ftr xmlns:wpc="http://schemas.microsoft.com/office/word/2010/wordprocessingCanvas" xmlns:cx="http://schemas.microsoft.com/office/drawing/2014/chartex" xmlns:cx1="http://schemas.microsoft.com/office/drawing/2015/9/8/chartex" xmlns:mc="http://schemas.openxmlformats.org/markup-compatibility/2006" xmlns:o="urn:schemas-microsoft-com:office:office" xmlns:r="http://schemas.openxmlformats.org/officeDocument/2006/relationships" xmlns:m="http://schemas.openxmlformats.org/officeDocument/2006/math" xmlns:v="urn:schemas-microsoft-com:vml" xmlns:wp14="http://schemas.microsoft.com/office/word/2010/wordprocessingDrawing" xmlns:wp="http://schemas.openxmlformats.org/drawingml/2006/wordprocessingDrawing" xmlns:w10="urn:schemas-microsoft-com:office:word" xmlns:w="http://schemas.openxmlformats.org/wordprocessingml/2006/main" xmlns:w14="http://schemas.microsoft.com/office/word/2010/wordml" xmlns:w15="http://schemas.microsoft.com/office/word/2012/wordml" xmlns:w16se="http://schemas.microsoft.com/office/word/2015/wordml/symex" xmlns:wpg="http://schemas.microsoft.com/office/word/2010/wordprocessingGroup" xmlns:wpi="http://schemas.microsoft.com/office/word/2010/wordprocessingInk" xmlns:wne="http://schemas.microsoft.com/office/word/2006/wordml" xmlns:wps="http://schemas.microsoft.com/office/word/2010/wordprocessingShape" mc:Ignorable="w14 w15 w16se wp14">
+  <w:p>
+    <w:pPr>
+      <w:pStyle w:val="Footer"/>
+    </w:pPr>
+  </w:p>
+</w:ftr>
+</file>
+
+<file path=word/footer3.xml><?xml version="1.0" encoding="utf-8"?>
+<w:ftr xmlns:wpc="http://schemas.microsoft.com/office/word/2010/wordprocessingCanvas" xmlns:cx="http://schemas.microsoft.com/office/drawing/2014/chartex" xmlns:cx1="http://schemas.microsoft.com/office/drawing/2015/9/8/chartex" xmlns:mc="http://schemas.openxmlformats.org/markup-compatibility/2006" xmlns:o="urn:schemas-microsoft-com:office:office" xmlns:r="http://schemas.openxmlformats.org/officeDocument/2006/relationships" xmlns:m="http://schemas.openxmlformats.org/officeDocument/2006/math" xmlns:v="urn:schemas-microsoft-com:vml" xmlns:wp14="http://schemas.microsoft.com/office/word/2010/wordprocessingDrawing" xmlns:wp="http://schemas.openxmlformats.org/drawingml/2006/wordprocessingDrawing" xmlns:w10="urn:schemas-microsoft-com:office:word" xmlns:w="http://schemas.openxmlformats.org/wordprocessingml/2006/main" xmlns:w14="http://schemas.microsoft.com/office/word/2010/wordml" xmlns:w15="http://schemas.microsoft.com/office/word/2012/wordml" xmlns:w16se="http://schemas.microsoft.com/office/word/2015/wordml/symex" xmlns:wpg="http://schemas.microsoft.com/office/word/2010/wordprocessingGroup" xmlns:wpi="http://schemas.microsoft.com/office/word/2010/wordprocessingInk" xmlns:wne="http://schemas.microsoft.com/office/word/2006/wordml" xmlns:wps="http://schemas.microsoft.com/office/word/2010/wordprocessingShape" mc:Ignorable="w14 w15 w16se wp14">
+  <w:p>
+    <w:pPr>
+      <w:pStyle w:val="Footer"/>
+    </w:pPr>
+  </w:p>
+</w:ftr>
+</file>
+
 <file path=word/footnotes.xml><?xml version="1.0" encoding="utf-8"?>
-<w:footnotes xmlns:wpc="http://schemas.microsoft.com/office/word/2010/wordprocessingCanvas" xmlns:cx="http://schemas.microsoft.com/office/drawing/2014/chartex" xmlns:cx1="http://schemas.microsoft.com/office/drawing/2015/9/8/chartex" xmlns:cx2="http://schemas.microsoft.com/office/drawing/2015/10/21/chartex" xmlns:mc="http://schemas.openxmlformats.org/markup-compatibility/2006" xmlns:o="urn:schemas-microsoft-com:office:office" xmlns:r="http://schemas.openxmlformats.org/officeDocument/2006/relationships" xmlns:m="http://schemas.openxmlformats.org/officeDocument/2006/math" xmlns:v="urn:schemas-microsoft-com:vml" xmlns:wp14="http://schemas.microsoft.com/office/word/2010/wordprocessingDrawing" xmlns:wp="http://schemas.openxmlformats.org/drawingml/2006/wordprocessingDrawing" xmlns:w10="urn:schemas-microsoft-com:office:word" xmlns:w="http://schemas.openxmlformats.org/wordprocessingml/2006/main" xmlns:w14="http://schemas.microsoft.com/office/word/2010/wordml" xmlns:w15="http://schemas.microsoft.com/office/word/2012/wordml" xmlns:w16se="http://schemas.microsoft.com/office/word/2015/wordml/symex" xmlns:wpg="http://schemas.microsoft.com/office/word/2010/wordprocessingGroup" xmlns:wpi="http://schemas.microsoft.com/office/word/2010/wordprocessingInk" xmlns:wne="http://schemas.microsoft.com/office/word/2006/wordml" xmlns:wps="http://schemas.microsoft.com/office/word/2010/wordprocessingShape" mc:Ignorable="w14 w15 w16se wp14">
+<w:footnotes xmlns:wpc="http://schemas.microsoft.com/office/word/2010/wordprocessingCanvas" xmlns:cx="http://schemas.microsoft.com/office/drawing/2014/chartex" xmlns:cx1="http://schemas.microsoft.com/office/drawing/2015/9/8/chartex" xmlns:mc="http://schemas.openxmlformats.org/markup-compatibility/2006" xmlns:o="urn:schemas-microsoft-com:office:office" xmlns:r="http://schemas.openxmlformats.org/officeDocument/2006/relationships" xmlns:m="http://schemas.openxmlformats.org/officeDocument/2006/math" xmlns:v="urn:schemas-microsoft-com:vml" xmlns:wp14="http://schemas.microsoft.com/office/word/2010/wordprocessingDrawing" xmlns:wp="http://schemas.openxmlformats.org/drawingml/2006/wordprocessingDrawing" xmlns:w10="urn:schemas-microsoft-com:office:word" xmlns:w="http://schemas.openxmlformats.org/wordprocessingml/2006/main" xmlns:w14="http://schemas.microsoft.com/office/word/2010/wordml" xmlns:w15="http://schemas.microsoft.com/office/word/2012/wordml" xmlns:w16se="http://schemas.microsoft.com/office/word/2015/wordml/symex" xmlns:wpg="http://schemas.microsoft.com/office/word/2010/wordprocessingGroup" xmlns:wpi="http://schemas.microsoft.com/office/word/2010/wordprocessingInk" xmlns:wne="http://schemas.microsoft.com/office/word/2006/wordml" xmlns:wps="http://schemas.microsoft.com/office/word/2010/wordprocessingShape" mc:Ignorable="w14 w15 w16se wp14">
   <w:footnote w:type="separator" w:id="-1">
     <w:p>
       <w:pPr>
@@ -517,25 +530,48 @@
 </file>
 
 <file path=word/header1.xml><?xml version="1.0" encoding="utf-8"?>
-<w:hdr xmlns:wpc="http://schemas.microsoft.com/office/word/2010/wordprocessingCanvas" xmlns:cx="http://schemas.microsoft.com/office/drawing/2014/chartex" xmlns:cx1="http://schemas.microsoft.com/office/drawing/2015/9/8/chartex" xmlns:cx2="http://schemas.microsoft.com/office/drawing/2015/10/21/chartex" xmlns:mc="http://schemas.openxmlformats.org/markup-compatibility/2006" xmlns:o="urn:schemas-microsoft-com:office:office" xmlns:r="http://schemas.openxmlformats.org/officeDocument/2006/relationships" xmlns:m="http://schemas.openxmlformats.org/officeDocument/2006/math" xmlns:v="urn:schemas-microsoft-com:vml" xmlns:wp14="http://schemas.microsoft.com/office/word/2010/wordprocessingDrawing" xmlns:wp="http://schemas.openxmlformats.org/drawingml/2006/wordprocessingDrawing" xmlns:w10="urn:schemas-microsoft-com:office:word" xmlns:w="http://schemas.openxmlformats.org/wordprocessingml/2006/main" xmlns:w14="http://schemas.microsoft.com/office/word/2010/wordml" xmlns:w15="http://schemas.microsoft.com/office/word/2012/wordml" xmlns:w16se="http://schemas.microsoft.com/office/word/2015/wordml/symex" xmlns:wpg="http://schemas.microsoft.com/office/word/2010/wordprocessingGroup" xmlns:wpi="http://schemas.microsoft.com/office/word/2010/wordprocessingInk" xmlns:wne="http://schemas.microsoft.com/office/word/2006/wordml" xmlns:wps="http://schemas.microsoft.com/office/word/2010/wordprocessingShape" mc:Ignorable="w14 w15 w16se wp14">
+<w:hdr xmlns:wpc="http://schemas.microsoft.com/office/word/2010/wordprocessingCanvas" xmlns:cx="http://schemas.microsoft.com/office/drawing/2014/chartex" xmlns:cx1="http://schemas.microsoft.com/office/drawing/2015/9/8/chartex" xmlns:mc="http://schemas.openxmlformats.org/markup-compatibility/2006" xmlns:o="urn:schemas-microsoft-com:office:office" xmlns:r="http://schemas.openxmlformats.org/officeDocument/2006/relationships" xmlns:m="http://schemas.openxmlformats.org/officeDocument/2006/math" xmlns:v="urn:schemas-microsoft-com:vml" xmlns:wp14="http://schemas.microsoft.com/office/word/2010/wordprocessingDrawing" xmlns:wp="http://schemas.openxmlformats.org/drawingml/2006/wordprocessingDrawing" xmlns:w10="urn:schemas-microsoft-com:office:word" xmlns:w="http://schemas.openxmlformats.org/wordprocessingml/2006/main" xmlns:w14="http://schemas.microsoft.com/office/word/2010/wordml" xmlns:w15="http://schemas.microsoft.com/office/word/2012/wordml" xmlns:w16se="http://schemas.microsoft.com/office/word/2015/wordml/symex" xmlns:wpg="http://schemas.microsoft.com/office/word/2010/wordprocessingGroup" xmlns:wpi="http://schemas.microsoft.com/office/word/2010/wordprocessingInk" xmlns:wne="http://schemas.microsoft.com/office/word/2006/wordml" xmlns:wps="http://schemas.microsoft.com/office/word/2010/wordprocessingShape" mc:Ignorable="w14 w15 w16se wp14">
   <w:p>
     <w:pPr>
       <w:pStyle w:val="Header"/>
     </w:pPr>
-    <w:proofErr w:type="spellStart"/>
+  </w:p>
+</w:hdr>
+</file>
+
+<file path=word/header2.xml><?xml version="1.0" encoding="utf-8"?>
+<w:hdr xmlns:wpc="http://schemas.microsoft.com/office/word/2010/wordprocessingCanvas" xmlns:cx="http://schemas.microsoft.com/office/drawing/2014/chartex" xmlns:cx1="http://schemas.microsoft.com/office/drawing/2015/9/8/chartex" xmlns:mc="http://schemas.openxmlformats.org/markup-compatibility/2006" xmlns:o="urn:schemas-microsoft-com:office:office" xmlns:r="http://schemas.openxmlformats.org/officeDocument/2006/relationships" xmlns:m="http://schemas.openxmlformats.org/officeDocument/2006/math" xmlns:v="urn:schemas-microsoft-com:vml" xmlns:wp14="http://schemas.microsoft.com/office/word/2010/wordprocessingDrawing" xmlns:wp="http://schemas.openxmlformats.org/drawingml/2006/wordprocessingDrawing" xmlns:w10="urn:schemas-microsoft-com:office:word" xmlns:w="http://schemas.openxmlformats.org/wordprocessingml/2006/main" xmlns:w14="http://schemas.microsoft.com/office/word/2010/wordml" xmlns:w15="http://schemas.microsoft.com/office/word/2012/wordml" xmlns:w16se="http://schemas.microsoft.com/office/word/2015/wordml/symex" xmlns:wpg="http://schemas.microsoft.com/office/word/2010/wordprocessingGroup" xmlns:wpi="http://schemas.microsoft.com/office/word/2010/wordprocessingInk" xmlns:wne="http://schemas.microsoft.com/office/word/2006/wordml" xmlns:wps="http://schemas.microsoft.com/office/word/2010/wordprocessingShape" mc:Ignorable="w14 w15 w16se wp14">
+  <w:p>
+    <w:pPr>
+      <w:pStyle w:val="Header"/>
+    </w:pPr>
     <w:r>
-      <w:t>CptS</w:t>
+      <w:t>C</w:t>
     </w:r>
-    <w:proofErr w:type="spellEnd"/>
+    <w:bookmarkStart w:id="0" w:name="_GoBack"/>
+    <w:bookmarkEnd w:id="0"/>
     <w:r>
-      <w:t xml:space="preserve"> 223 Heap Handout</w:t>
+      <w:t>S 211</w:t>
+    </w:r>
+    <w:r>
+      <w:t xml:space="preserve"> Heap Handout</w:t>
     </w:r>
   </w:p>
 </w:hdr>
 </file>
 
+<file path=word/header3.xml><?xml version="1.0" encoding="utf-8"?>
+<w:hdr xmlns:wpc="http://schemas.microsoft.com/office/word/2010/wordprocessingCanvas" xmlns:cx="http://schemas.microsoft.com/office/drawing/2014/chartex" xmlns:cx1="http://schemas.microsoft.com/office/drawing/2015/9/8/chartex" xmlns:mc="http://schemas.openxmlformats.org/markup-compatibility/2006" xmlns:o="urn:schemas-microsoft-com:office:office" xmlns:r="http://schemas.openxmlformats.org/officeDocument/2006/relationships" xmlns:m="http://schemas.openxmlformats.org/officeDocument/2006/math" xmlns:v="urn:schemas-microsoft-com:vml" xmlns:wp14="http://schemas.microsoft.com/office/word/2010/wordprocessingDrawing" xmlns:wp="http://schemas.openxmlformats.org/drawingml/2006/wordprocessingDrawing" xmlns:w10="urn:schemas-microsoft-com:office:word" xmlns:w="http://schemas.openxmlformats.org/wordprocessingml/2006/main" xmlns:w14="http://schemas.microsoft.com/office/word/2010/wordml" xmlns:w15="http://schemas.microsoft.com/office/word/2012/wordml" xmlns:w16se="http://schemas.microsoft.com/office/word/2015/wordml/symex" xmlns:wpg="http://schemas.microsoft.com/office/word/2010/wordprocessingGroup" xmlns:wpi="http://schemas.microsoft.com/office/word/2010/wordprocessingInk" xmlns:wne="http://schemas.microsoft.com/office/word/2006/wordml" xmlns:wps="http://schemas.microsoft.com/office/word/2010/wordprocessingShape" mc:Ignorable="w14 w15 w16se wp14">
+  <w:p>
+    <w:pPr>
+      <w:pStyle w:val="Header"/>
+    </w:pPr>
+  </w:p>
+</w:hdr>
+</file>
+
 <file path=word/numbering.xml><?xml version="1.0" encoding="utf-8"?>
-<w:numbering xmlns:wpc="http://schemas.microsoft.com/office/word/2010/wordprocessingCanvas" xmlns:cx="http://schemas.microsoft.com/office/drawing/2014/chartex" xmlns:cx1="http://schemas.microsoft.com/office/drawing/2015/9/8/chartex" xmlns:cx2="http://schemas.microsoft.com/office/drawing/2015/10/21/chartex" xmlns:mc="http://schemas.openxmlformats.org/markup-compatibility/2006" xmlns:o="urn:schemas-microsoft-com:office:office" xmlns:r="http://schemas.openxmlformats.org/officeDocument/2006/relationships" xmlns:m="http://schemas.openxmlformats.org/officeDocument/2006/math" xmlns:v="urn:schemas-microsoft-com:vml" xmlns:wp14="http://schemas.microsoft.com/office/word/2010/wordprocessingDrawing" xmlns:wp="http://schemas.openxmlformats.org/drawingml/2006/wordprocessingDrawing" xmlns:w10="urn:schemas-microsoft-com:office:word" xmlns:w="http://schemas.openxmlformats.org/wordprocessingml/2006/main" xmlns:w14="http://schemas.microsoft.com/office/word/2010/wordml" xmlns:w15="http://schemas.microsoft.com/office/word/2012/wordml" xmlns:w16se="http://schemas.microsoft.com/office/word/2015/wordml/symex" xmlns:wpg="http://schemas.microsoft.com/office/word/2010/wordprocessingGroup" xmlns:wpi="http://schemas.microsoft.com/office/word/2010/wordprocessingInk" xmlns:wne="http://schemas.microsoft.com/office/word/2006/wordml" xmlns:wps="http://schemas.microsoft.com/office/word/2010/wordprocessingShape" mc:Ignorable="w14 w15 w16se wp14">
+<w:numbering xmlns:wpc="http://schemas.microsoft.com/office/word/2010/wordprocessingCanvas" xmlns:cx="http://schemas.microsoft.com/office/drawing/2014/chartex" xmlns:cx1="http://schemas.microsoft.com/office/drawing/2015/9/8/chartex" xmlns:mc="http://schemas.openxmlformats.org/markup-compatibility/2006" xmlns:o="urn:schemas-microsoft-com:office:office" xmlns:r="http://schemas.openxmlformats.org/officeDocument/2006/relationships" xmlns:m="http://schemas.openxmlformats.org/officeDocument/2006/math" xmlns:v="urn:schemas-microsoft-com:vml" xmlns:wp14="http://schemas.microsoft.com/office/word/2010/wordprocessingDrawing" xmlns:wp="http://schemas.openxmlformats.org/drawingml/2006/wordprocessingDrawing" xmlns:w10="urn:schemas-microsoft-com:office:word" xmlns:w="http://schemas.openxmlformats.org/wordprocessingml/2006/main" xmlns:w14="http://schemas.microsoft.com/office/word/2010/wordml" xmlns:w15="http://schemas.microsoft.com/office/word/2012/wordml" xmlns:w16se="http://schemas.microsoft.com/office/word/2015/wordml/symex" xmlns:wpg="http://schemas.microsoft.com/office/word/2010/wordprocessingGroup" xmlns:wpi="http://schemas.microsoft.com/office/word/2010/wordprocessingInk" xmlns:wne="http://schemas.microsoft.com/office/word/2006/wordml" xmlns:wps="http://schemas.microsoft.com/office/word/2010/wordprocessingShape" mc:Ignorable="w14 w15 w16se wp14">
   <w:abstractNum w:abstractNumId="0" w15:restartNumberingAfterBreak="0">
     <w:nsid w:val="15840BDE"/>
     <w:multiLevelType w:val="hybridMultilevel"/>
@@ -645,7 +681,7 @@
       </w:pPr>
     </w:pPrDefault>
   </w:docDefaults>
-  <w:latentStyles w:defLockedState="0" w:defUIPriority="99" w:defSemiHidden="0" w:defUnhideWhenUsed="0" w:defQFormat="0" w:count="372">
+  <w:latentStyles w:defLockedState="0" w:defUIPriority="99" w:defSemiHidden="0" w:defUnhideWhenUsed="0" w:defQFormat="0" w:count="371">
     <w:lsdException w:name="Normal" w:uiPriority="0" w:qFormat="1"/>
     <w:lsdException w:name="heading 1" w:uiPriority="9" w:qFormat="1"/>
     <w:lsdException w:name="heading 2" w:semiHidden="1" w:uiPriority="9" w:unhideWhenUsed="1" w:qFormat="1"/>
@@ -1017,7 +1053,6 @@
     <w:lsdException w:name="List Table 5 Dark Accent 6" w:uiPriority="50"/>
     <w:lsdException w:name="List Table 6 Colorful Accent 6" w:uiPriority="51"/>
     <w:lsdException w:name="List Table 7 Colorful Accent 6" w:uiPriority="52"/>
-    <w:lsdException w:name="Mention" w:semiHidden="1" w:unhideWhenUsed="1"/>
   </w:latentStyles>
   <w:style w:type="paragraph" w:default="1" w:styleId="Normal">
     <w:name w:val="Normal"/>

</xml_diff>

<commit_message>
added note to handout so that I add a skew heap question next semester.
</commit_message>
<xml_diff>
--- a/lectures/2018-03-06 Binary Heaps/heaps handout.docx
+++ b/lectures/2018-03-06 Binary Heaps/heaps handout.docx
@@ -1,7 +1,22 @@
 
 <file path=word/document.xml><?xml version="1.0" encoding="utf-8"?>
-<w:document xmlns:wpc="http://schemas.microsoft.com/office/word/2010/wordprocessingCanvas" xmlns:cx="http://schemas.microsoft.com/office/drawing/2014/chartex" xmlns:cx1="http://schemas.microsoft.com/office/drawing/2015/9/8/chartex" xmlns:mc="http://schemas.openxmlformats.org/markup-compatibility/2006" xmlns:o="urn:schemas-microsoft-com:office:office" xmlns:r="http://schemas.openxmlformats.org/officeDocument/2006/relationships" xmlns:m="http://schemas.openxmlformats.org/officeDocument/2006/math" xmlns:v="urn:schemas-microsoft-com:vml" xmlns:wp14="http://schemas.microsoft.com/office/word/2010/wordprocessingDrawing" xmlns:wp="http://schemas.openxmlformats.org/drawingml/2006/wordprocessingDrawing" xmlns:w10="urn:schemas-microsoft-com:office:word" xmlns:w="http://schemas.openxmlformats.org/wordprocessingml/2006/main" xmlns:w14="http://schemas.microsoft.com/office/word/2010/wordml" xmlns:w15="http://schemas.microsoft.com/office/word/2012/wordml" xmlns:w16se="http://schemas.microsoft.com/office/word/2015/wordml/symex" xmlns:wpg="http://schemas.microsoft.com/office/word/2010/wordprocessingGroup" xmlns:wpi="http://schemas.microsoft.com/office/word/2010/wordprocessingInk" xmlns:wne="http://schemas.microsoft.com/office/word/2006/wordml" xmlns:wps="http://schemas.microsoft.com/office/word/2010/wordprocessingShape" mc:Ignorable="w14 w15 w16se wp14">
+<w:document xmlns:wpc="http://schemas.microsoft.com/office/word/2010/wordprocessingCanvas" xmlns:cx="http://schemas.microsoft.com/office/drawing/2014/chartex" xmlns:cx1="http://schemas.microsoft.com/office/drawing/2015/9/8/chartex" xmlns:cx2="http://schemas.microsoft.com/office/drawing/2015/10/21/chartex" xmlns:cx3="http://schemas.microsoft.com/office/drawing/2016/5/9/chartex" xmlns:cx4="http://schemas.microsoft.com/office/drawing/2016/5/10/chartex" xmlns:cx5="http://schemas.microsoft.com/office/drawing/2016/5/11/chartex" xmlns:cx6="http://schemas.microsoft.com/office/drawing/2016/5/12/chartex" xmlns:cx7="http://schemas.microsoft.com/office/drawing/2016/5/13/chartex" xmlns:cx8="http://schemas.microsoft.com/office/drawing/2016/5/14/chartex" xmlns:mc="http://schemas.openxmlformats.org/markup-compatibility/2006" xmlns:aink="http://schemas.microsoft.com/office/drawing/2016/ink" xmlns:am3d="http://schemas.microsoft.com/office/drawing/2017/model3d" xmlns:o="urn:schemas-microsoft-com:office:office" xmlns:r="http://schemas.openxmlformats.org/officeDocument/2006/relationships" xmlns:m="http://schemas.openxmlformats.org/officeDocument/2006/math" xmlns:v="urn:schemas-microsoft-com:vml" xmlns:wp14="http://schemas.microsoft.com/office/word/2010/wordprocessingDrawing" xmlns:wp="http://schemas.openxmlformats.org/drawingml/2006/wordprocessingDrawing" xmlns:w10="urn:schemas-microsoft-com:office:word" xmlns:w="http://schemas.openxmlformats.org/wordprocessingml/2006/main" xmlns:w14="http://schemas.microsoft.com/office/word/2010/wordml" xmlns:w15="http://schemas.microsoft.com/office/word/2012/wordml" xmlns:w16cid="http://schemas.microsoft.com/office/word/2016/wordml/cid" xmlns:w16se="http://schemas.microsoft.com/office/word/2015/wordml/symex" xmlns:wpg="http://schemas.microsoft.com/office/word/2010/wordprocessingGroup" xmlns:wpi="http://schemas.microsoft.com/office/word/2010/wordprocessingInk" xmlns:wne="http://schemas.microsoft.com/office/word/2006/wordml" xmlns:wps="http://schemas.microsoft.com/office/word/2010/wordprocessingShape" mc:Ignorable="w14 w15 w16se w16cid wp14">
   <w:body>
+    <w:p>
+      <w:pPr>
+        <w:rPr>
+          <w:b/>
+          <w:color w:val="FF0000"/>
+        </w:rPr>
+      </w:pPr>
+      <w:r>
+        <w:rPr>
+          <w:b/>
+          <w:color w:val="FF0000"/>
+        </w:rPr>
+        <w:t>NOTE: Add Skew Heap questions</w:t>
+      </w:r>
+    </w:p>
     <w:p>
       <w:pPr>
         <w:rPr>
@@ -19,7 +34,17 @@
           <w:sz w:val="20"/>
           <w:szCs w:val="20"/>
         </w:rPr>
-        <w:t xml:space="preserve">Starting with an empty heap, show the following. </w:t>
+        <w:t>Starting with an empty heap, sho</w:t>
+      </w:r>
+      <w:bookmarkStart w:id="0" w:name="_GoBack"/>
+      <w:bookmarkEnd w:id="0"/>
+      <w:r>
+        <w:rPr>
+          <w:rFonts w:cs="Consolas"/>
+          <w:sz w:val="20"/>
+          <w:szCs w:val="20"/>
+        </w:rPr>
+        <w:t xml:space="preserve">w the following. </w:t>
       </w:r>
     </w:p>
     <w:p>
@@ -67,6 +92,7 @@
         </w:rPr>
         <w:t xml:space="preserve">The state of the heap after two </w:t>
       </w:r>
+      <w:proofErr w:type="gramStart"/>
       <w:r>
         <w:rPr>
           <w:rFonts w:cs="Consolas"/>
@@ -81,7 +107,16 @@
           <w:sz w:val="20"/>
           <w:szCs w:val="20"/>
         </w:rPr>
-        <w:t>() operations</w:t>
+        <w:t>(</w:t>
+      </w:r>
+      <w:proofErr w:type="gramEnd"/>
+      <w:r>
+        <w:rPr>
+          <w:rFonts w:cs="Consolas"/>
+          <w:sz w:val="20"/>
+          <w:szCs w:val="20"/>
+        </w:rPr>
+        <w:t>) operations</w:t>
       </w:r>
     </w:p>
     <w:p>
@@ -314,7 +349,6 @@
     <w:p/>
     <w:p>
       <w:r>
-        <w:lastRenderedPageBreak/>
         <w:t>3. Starting with the supplied binomial heap, add the values 10, 9, 7, 3, and 6.  Draw the result.</w:t>
       </w:r>
     </w:p>
@@ -325,7 +359,7 @@
           <w:noProof/>
         </w:rPr>
         <w:drawing>
-          <wp:inline distT="0" distB="0" distL="0" distR="0" wp14:anchorId="1F638EC4">
+          <wp:inline distT="0" distB="0" distL="0" distR="0" wp14:anchorId="40ED97F3" wp14:editId="75EB0C62">
             <wp:extent cx="1788627" cy="1544128"/>
             <wp:effectExtent l="0" t="0" r="2540" b="0"/>
             <wp:docPr id="1" name="Picture 1"/>
@@ -387,7 +421,7 @@
           <w:noProof/>
         </w:rPr>
         <w:drawing>
-          <wp:inline distT="0" distB="0" distL="0" distR="0" wp14:anchorId="38ABF60A">
+          <wp:inline distT="0" distB="0" distL="0" distR="0" wp14:anchorId="5546F3E7" wp14:editId="1E07B8C4">
             <wp:extent cx="2518913" cy="1843137"/>
             <wp:effectExtent l="0" t="0" r="0" b="5080"/>
             <wp:docPr id="7" name="Picture 7"/>
@@ -450,7 +484,7 @@
 </file>
 
 <file path=word/endnotes.xml><?xml version="1.0" encoding="utf-8"?>
-<w:endnotes xmlns:wpc="http://schemas.microsoft.com/office/word/2010/wordprocessingCanvas" xmlns:cx="http://schemas.microsoft.com/office/drawing/2014/chartex" xmlns:cx1="http://schemas.microsoft.com/office/drawing/2015/9/8/chartex" xmlns:mc="http://schemas.openxmlformats.org/markup-compatibility/2006" xmlns:o="urn:schemas-microsoft-com:office:office" xmlns:r="http://schemas.openxmlformats.org/officeDocument/2006/relationships" xmlns:m="http://schemas.openxmlformats.org/officeDocument/2006/math" xmlns:v="urn:schemas-microsoft-com:vml" xmlns:wp14="http://schemas.microsoft.com/office/word/2010/wordprocessingDrawing" xmlns:wp="http://schemas.openxmlformats.org/drawingml/2006/wordprocessingDrawing" xmlns:w10="urn:schemas-microsoft-com:office:word" xmlns:w="http://schemas.openxmlformats.org/wordprocessingml/2006/main" xmlns:w14="http://schemas.microsoft.com/office/word/2010/wordml" xmlns:w15="http://schemas.microsoft.com/office/word/2012/wordml" xmlns:w16se="http://schemas.microsoft.com/office/word/2015/wordml/symex" xmlns:wpg="http://schemas.microsoft.com/office/word/2010/wordprocessingGroup" xmlns:wpi="http://schemas.microsoft.com/office/word/2010/wordprocessingInk" xmlns:wne="http://schemas.microsoft.com/office/word/2006/wordml" xmlns:wps="http://schemas.microsoft.com/office/word/2010/wordprocessingShape" mc:Ignorable="w14 w15 w16se wp14">
+<w:endnotes xmlns:wpc="http://schemas.microsoft.com/office/word/2010/wordprocessingCanvas" xmlns:cx="http://schemas.microsoft.com/office/drawing/2014/chartex" xmlns:cx1="http://schemas.microsoft.com/office/drawing/2015/9/8/chartex" xmlns:cx2="http://schemas.microsoft.com/office/drawing/2015/10/21/chartex" xmlns:cx3="http://schemas.microsoft.com/office/drawing/2016/5/9/chartex" xmlns:cx4="http://schemas.microsoft.com/office/drawing/2016/5/10/chartex" xmlns:cx5="http://schemas.microsoft.com/office/drawing/2016/5/11/chartex" xmlns:cx6="http://schemas.microsoft.com/office/drawing/2016/5/12/chartex" xmlns:cx7="http://schemas.microsoft.com/office/drawing/2016/5/13/chartex" xmlns:cx8="http://schemas.microsoft.com/office/drawing/2016/5/14/chartex" xmlns:mc="http://schemas.openxmlformats.org/markup-compatibility/2006" xmlns:aink="http://schemas.microsoft.com/office/drawing/2016/ink" xmlns:am3d="http://schemas.microsoft.com/office/drawing/2017/model3d" xmlns:o="urn:schemas-microsoft-com:office:office" xmlns:r="http://schemas.openxmlformats.org/officeDocument/2006/relationships" xmlns:m="http://schemas.openxmlformats.org/officeDocument/2006/math" xmlns:v="urn:schemas-microsoft-com:vml" xmlns:wp14="http://schemas.microsoft.com/office/word/2010/wordprocessingDrawing" xmlns:wp="http://schemas.openxmlformats.org/drawingml/2006/wordprocessingDrawing" xmlns:w10="urn:schemas-microsoft-com:office:word" xmlns:w="http://schemas.openxmlformats.org/wordprocessingml/2006/main" xmlns:w14="http://schemas.microsoft.com/office/word/2010/wordml" xmlns:w15="http://schemas.microsoft.com/office/word/2012/wordml" xmlns:w16cid="http://schemas.microsoft.com/office/word/2016/wordml/cid" xmlns:w16se="http://schemas.microsoft.com/office/word/2015/wordml/symex" xmlns:wpg="http://schemas.microsoft.com/office/word/2010/wordprocessingGroup" xmlns:wpi="http://schemas.microsoft.com/office/word/2010/wordprocessingInk" xmlns:wne="http://schemas.microsoft.com/office/word/2006/wordml" xmlns:wps="http://schemas.microsoft.com/office/word/2010/wordprocessingShape" mc:Ignorable="w14 w15 w16se w16cid wp14">
   <w:endnote w:type="separator" w:id="-1">
     <w:p>
       <w:pPr>
@@ -475,7 +509,7 @@
 </file>
 
 <file path=word/footer1.xml><?xml version="1.0" encoding="utf-8"?>
-<w:ftr xmlns:wpc="http://schemas.microsoft.com/office/word/2010/wordprocessingCanvas" xmlns:cx="http://schemas.microsoft.com/office/drawing/2014/chartex" xmlns:cx1="http://schemas.microsoft.com/office/drawing/2015/9/8/chartex" xmlns:mc="http://schemas.openxmlformats.org/markup-compatibility/2006" xmlns:o="urn:schemas-microsoft-com:office:office" xmlns:r="http://schemas.openxmlformats.org/officeDocument/2006/relationships" xmlns:m="http://schemas.openxmlformats.org/officeDocument/2006/math" xmlns:v="urn:schemas-microsoft-com:vml" xmlns:wp14="http://schemas.microsoft.com/office/word/2010/wordprocessingDrawing" xmlns:wp="http://schemas.openxmlformats.org/drawingml/2006/wordprocessingDrawing" xmlns:w10="urn:schemas-microsoft-com:office:word" xmlns:w="http://schemas.openxmlformats.org/wordprocessingml/2006/main" xmlns:w14="http://schemas.microsoft.com/office/word/2010/wordml" xmlns:w15="http://schemas.microsoft.com/office/word/2012/wordml" xmlns:w16se="http://schemas.microsoft.com/office/word/2015/wordml/symex" xmlns:wpg="http://schemas.microsoft.com/office/word/2010/wordprocessingGroup" xmlns:wpi="http://schemas.microsoft.com/office/word/2010/wordprocessingInk" xmlns:wne="http://schemas.microsoft.com/office/word/2006/wordml" xmlns:wps="http://schemas.microsoft.com/office/word/2010/wordprocessingShape" mc:Ignorable="w14 w15 w16se wp14">
+<w:ftr xmlns:wpc="http://schemas.microsoft.com/office/word/2010/wordprocessingCanvas" xmlns:cx="http://schemas.microsoft.com/office/drawing/2014/chartex" xmlns:cx1="http://schemas.microsoft.com/office/drawing/2015/9/8/chartex" xmlns:cx2="http://schemas.microsoft.com/office/drawing/2015/10/21/chartex" xmlns:cx3="http://schemas.microsoft.com/office/drawing/2016/5/9/chartex" xmlns:cx4="http://schemas.microsoft.com/office/drawing/2016/5/10/chartex" xmlns:cx5="http://schemas.microsoft.com/office/drawing/2016/5/11/chartex" xmlns:cx6="http://schemas.microsoft.com/office/drawing/2016/5/12/chartex" xmlns:cx7="http://schemas.microsoft.com/office/drawing/2016/5/13/chartex" xmlns:cx8="http://schemas.microsoft.com/office/drawing/2016/5/14/chartex" xmlns:mc="http://schemas.openxmlformats.org/markup-compatibility/2006" xmlns:aink="http://schemas.microsoft.com/office/drawing/2016/ink" xmlns:am3d="http://schemas.microsoft.com/office/drawing/2017/model3d" xmlns:o="urn:schemas-microsoft-com:office:office" xmlns:r="http://schemas.openxmlformats.org/officeDocument/2006/relationships" xmlns:m="http://schemas.openxmlformats.org/officeDocument/2006/math" xmlns:v="urn:schemas-microsoft-com:vml" xmlns:wp14="http://schemas.microsoft.com/office/word/2010/wordprocessingDrawing" xmlns:wp="http://schemas.openxmlformats.org/drawingml/2006/wordprocessingDrawing" xmlns:w10="urn:schemas-microsoft-com:office:word" xmlns:w="http://schemas.openxmlformats.org/wordprocessingml/2006/main" xmlns:w14="http://schemas.microsoft.com/office/word/2010/wordml" xmlns:w15="http://schemas.microsoft.com/office/word/2012/wordml" xmlns:w16cid="http://schemas.microsoft.com/office/word/2016/wordml/cid" xmlns:w16se="http://schemas.microsoft.com/office/word/2015/wordml/symex" xmlns:wpg="http://schemas.microsoft.com/office/word/2010/wordprocessingGroup" xmlns:wpi="http://schemas.microsoft.com/office/word/2010/wordprocessingInk" xmlns:wne="http://schemas.microsoft.com/office/word/2006/wordml" xmlns:wps="http://schemas.microsoft.com/office/word/2010/wordprocessingShape" mc:Ignorable="w14 w15 w16se w16cid wp14">
   <w:p>
     <w:pPr>
       <w:pStyle w:val="Footer"/>
@@ -485,7 +519,7 @@
 </file>
 
 <file path=word/footer2.xml><?xml version="1.0" encoding="utf-8"?>
-<w:ftr xmlns:wpc="http://schemas.microsoft.com/office/word/2010/wordprocessingCanvas" xmlns:cx="http://schemas.microsoft.com/office/drawing/2014/chartex" xmlns:cx1="http://schemas.microsoft.com/office/drawing/2015/9/8/chartex" xmlns:mc="http://schemas.openxmlformats.org/markup-compatibility/2006" xmlns:o="urn:schemas-microsoft-com:office:office" xmlns:r="http://schemas.openxmlformats.org/officeDocument/2006/relationships" xmlns:m="http://schemas.openxmlformats.org/officeDocument/2006/math" xmlns:v="urn:schemas-microsoft-com:vml" xmlns:wp14="http://schemas.microsoft.com/office/word/2010/wordprocessingDrawing" xmlns:wp="http://schemas.openxmlformats.org/drawingml/2006/wordprocessingDrawing" xmlns:w10="urn:schemas-microsoft-com:office:word" xmlns:w="http://schemas.openxmlformats.org/wordprocessingml/2006/main" xmlns:w14="http://schemas.microsoft.com/office/word/2010/wordml" xmlns:w15="http://schemas.microsoft.com/office/word/2012/wordml" xmlns:w16se="http://schemas.microsoft.com/office/word/2015/wordml/symex" xmlns:wpg="http://schemas.microsoft.com/office/word/2010/wordprocessingGroup" xmlns:wpi="http://schemas.microsoft.com/office/word/2010/wordprocessingInk" xmlns:wne="http://schemas.microsoft.com/office/word/2006/wordml" xmlns:wps="http://schemas.microsoft.com/office/word/2010/wordprocessingShape" mc:Ignorable="w14 w15 w16se wp14">
+<w:ftr xmlns:wpc="http://schemas.microsoft.com/office/word/2010/wordprocessingCanvas" xmlns:cx="http://schemas.microsoft.com/office/drawing/2014/chartex" xmlns:cx1="http://schemas.microsoft.com/office/drawing/2015/9/8/chartex" xmlns:cx2="http://schemas.microsoft.com/office/drawing/2015/10/21/chartex" xmlns:cx3="http://schemas.microsoft.com/office/drawing/2016/5/9/chartex" xmlns:cx4="http://schemas.microsoft.com/office/drawing/2016/5/10/chartex" xmlns:cx5="http://schemas.microsoft.com/office/drawing/2016/5/11/chartex" xmlns:cx6="http://schemas.microsoft.com/office/drawing/2016/5/12/chartex" xmlns:cx7="http://schemas.microsoft.com/office/drawing/2016/5/13/chartex" xmlns:cx8="http://schemas.microsoft.com/office/drawing/2016/5/14/chartex" xmlns:mc="http://schemas.openxmlformats.org/markup-compatibility/2006" xmlns:aink="http://schemas.microsoft.com/office/drawing/2016/ink" xmlns:am3d="http://schemas.microsoft.com/office/drawing/2017/model3d" xmlns:o="urn:schemas-microsoft-com:office:office" xmlns:r="http://schemas.openxmlformats.org/officeDocument/2006/relationships" xmlns:m="http://schemas.openxmlformats.org/officeDocument/2006/math" xmlns:v="urn:schemas-microsoft-com:vml" xmlns:wp14="http://schemas.microsoft.com/office/word/2010/wordprocessingDrawing" xmlns:wp="http://schemas.openxmlformats.org/drawingml/2006/wordprocessingDrawing" xmlns:w10="urn:schemas-microsoft-com:office:word" xmlns:w="http://schemas.openxmlformats.org/wordprocessingml/2006/main" xmlns:w14="http://schemas.microsoft.com/office/word/2010/wordml" xmlns:w15="http://schemas.microsoft.com/office/word/2012/wordml" xmlns:w16cid="http://schemas.microsoft.com/office/word/2016/wordml/cid" xmlns:w16se="http://schemas.microsoft.com/office/word/2015/wordml/symex" xmlns:wpg="http://schemas.microsoft.com/office/word/2010/wordprocessingGroup" xmlns:wpi="http://schemas.microsoft.com/office/word/2010/wordprocessingInk" xmlns:wne="http://schemas.microsoft.com/office/word/2006/wordml" xmlns:wps="http://schemas.microsoft.com/office/word/2010/wordprocessingShape" mc:Ignorable="w14 w15 w16se w16cid wp14">
   <w:p>
     <w:pPr>
       <w:pStyle w:val="Footer"/>
@@ -495,7 +529,7 @@
 </file>
 
 <file path=word/footer3.xml><?xml version="1.0" encoding="utf-8"?>
-<w:ftr xmlns:wpc="http://schemas.microsoft.com/office/word/2010/wordprocessingCanvas" xmlns:cx="http://schemas.microsoft.com/office/drawing/2014/chartex" xmlns:cx1="http://schemas.microsoft.com/office/drawing/2015/9/8/chartex" xmlns:mc="http://schemas.openxmlformats.org/markup-compatibility/2006" xmlns:o="urn:schemas-microsoft-com:office:office" xmlns:r="http://schemas.openxmlformats.org/officeDocument/2006/relationships" xmlns:m="http://schemas.openxmlformats.org/officeDocument/2006/math" xmlns:v="urn:schemas-microsoft-com:vml" xmlns:wp14="http://schemas.microsoft.com/office/word/2010/wordprocessingDrawing" xmlns:wp="http://schemas.openxmlformats.org/drawingml/2006/wordprocessingDrawing" xmlns:w10="urn:schemas-microsoft-com:office:word" xmlns:w="http://schemas.openxmlformats.org/wordprocessingml/2006/main" xmlns:w14="http://schemas.microsoft.com/office/word/2010/wordml" xmlns:w15="http://schemas.microsoft.com/office/word/2012/wordml" xmlns:w16se="http://schemas.microsoft.com/office/word/2015/wordml/symex" xmlns:wpg="http://schemas.microsoft.com/office/word/2010/wordprocessingGroup" xmlns:wpi="http://schemas.microsoft.com/office/word/2010/wordprocessingInk" xmlns:wne="http://schemas.microsoft.com/office/word/2006/wordml" xmlns:wps="http://schemas.microsoft.com/office/word/2010/wordprocessingShape" mc:Ignorable="w14 w15 w16se wp14">
+<w:ftr xmlns:wpc="http://schemas.microsoft.com/office/word/2010/wordprocessingCanvas" xmlns:cx="http://schemas.microsoft.com/office/drawing/2014/chartex" xmlns:cx1="http://schemas.microsoft.com/office/drawing/2015/9/8/chartex" xmlns:cx2="http://schemas.microsoft.com/office/drawing/2015/10/21/chartex" xmlns:cx3="http://schemas.microsoft.com/office/drawing/2016/5/9/chartex" xmlns:cx4="http://schemas.microsoft.com/office/drawing/2016/5/10/chartex" xmlns:cx5="http://schemas.microsoft.com/office/drawing/2016/5/11/chartex" xmlns:cx6="http://schemas.microsoft.com/office/drawing/2016/5/12/chartex" xmlns:cx7="http://schemas.microsoft.com/office/drawing/2016/5/13/chartex" xmlns:cx8="http://schemas.microsoft.com/office/drawing/2016/5/14/chartex" xmlns:mc="http://schemas.openxmlformats.org/markup-compatibility/2006" xmlns:aink="http://schemas.microsoft.com/office/drawing/2016/ink" xmlns:am3d="http://schemas.microsoft.com/office/drawing/2017/model3d" xmlns:o="urn:schemas-microsoft-com:office:office" xmlns:r="http://schemas.openxmlformats.org/officeDocument/2006/relationships" xmlns:m="http://schemas.openxmlformats.org/officeDocument/2006/math" xmlns:v="urn:schemas-microsoft-com:vml" xmlns:wp14="http://schemas.microsoft.com/office/word/2010/wordprocessingDrawing" xmlns:wp="http://schemas.openxmlformats.org/drawingml/2006/wordprocessingDrawing" xmlns:w10="urn:schemas-microsoft-com:office:word" xmlns:w="http://schemas.openxmlformats.org/wordprocessingml/2006/main" xmlns:w14="http://schemas.microsoft.com/office/word/2010/wordml" xmlns:w15="http://schemas.microsoft.com/office/word/2012/wordml" xmlns:w16cid="http://schemas.microsoft.com/office/word/2016/wordml/cid" xmlns:w16se="http://schemas.microsoft.com/office/word/2015/wordml/symex" xmlns:wpg="http://schemas.microsoft.com/office/word/2010/wordprocessingGroup" xmlns:wpi="http://schemas.microsoft.com/office/word/2010/wordprocessingInk" xmlns:wne="http://schemas.microsoft.com/office/word/2006/wordml" xmlns:wps="http://schemas.microsoft.com/office/word/2010/wordprocessingShape" mc:Ignorable="w14 w15 w16se w16cid wp14">
   <w:p>
     <w:pPr>
       <w:pStyle w:val="Footer"/>
@@ -505,7 +539,7 @@
 </file>
 
 <file path=word/footnotes.xml><?xml version="1.0" encoding="utf-8"?>
-<w:footnotes xmlns:wpc="http://schemas.microsoft.com/office/word/2010/wordprocessingCanvas" xmlns:cx="http://schemas.microsoft.com/office/drawing/2014/chartex" xmlns:cx1="http://schemas.microsoft.com/office/drawing/2015/9/8/chartex" xmlns:mc="http://schemas.openxmlformats.org/markup-compatibility/2006" xmlns:o="urn:schemas-microsoft-com:office:office" xmlns:r="http://schemas.openxmlformats.org/officeDocument/2006/relationships" xmlns:m="http://schemas.openxmlformats.org/officeDocument/2006/math" xmlns:v="urn:schemas-microsoft-com:vml" xmlns:wp14="http://schemas.microsoft.com/office/word/2010/wordprocessingDrawing" xmlns:wp="http://schemas.openxmlformats.org/drawingml/2006/wordprocessingDrawing" xmlns:w10="urn:schemas-microsoft-com:office:word" xmlns:w="http://schemas.openxmlformats.org/wordprocessingml/2006/main" xmlns:w14="http://schemas.microsoft.com/office/word/2010/wordml" xmlns:w15="http://schemas.microsoft.com/office/word/2012/wordml" xmlns:w16se="http://schemas.microsoft.com/office/word/2015/wordml/symex" xmlns:wpg="http://schemas.microsoft.com/office/word/2010/wordprocessingGroup" xmlns:wpi="http://schemas.microsoft.com/office/word/2010/wordprocessingInk" xmlns:wne="http://schemas.microsoft.com/office/word/2006/wordml" xmlns:wps="http://schemas.microsoft.com/office/word/2010/wordprocessingShape" mc:Ignorable="w14 w15 w16se wp14">
+<w:footnotes xmlns:wpc="http://schemas.microsoft.com/office/word/2010/wordprocessingCanvas" xmlns:cx="http://schemas.microsoft.com/office/drawing/2014/chartex" xmlns:cx1="http://schemas.microsoft.com/office/drawing/2015/9/8/chartex" xmlns:cx2="http://schemas.microsoft.com/office/drawing/2015/10/21/chartex" xmlns:cx3="http://schemas.microsoft.com/office/drawing/2016/5/9/chartex" xmlns:cx4="http://schemas.microsoft.com/office/drawing/2016/5/10/chartex" xmlns:cx5="http://schemas.microsoft.com/office/drawing/2016/5/11/chartex" xmlns:cx6="http://schemas.microsoft.com/office/drawing/2016/5/12/chartex" xmlns:cx7="http://schemas.microsoft.com/office/drawing/2016/5/13/chartex" xmlns:cx8="http://schemas.microsoft.com/office/drawing/2016/5/14/chartex" xmlns:mc="http://schemas.openxmlformats.org/markup-compatibility/2006" xmlns:aink="http://schemas.microsoft.com/office/drawing/2016/ink" xmlns:am3d="http://schemas.microsoft.com/office/drawing/2017/model3d" xmlns:o="urn:schemas-microsoft-com:office:office" xmlns:r="http://schemas.openxmlformats.org/officeDocument/2006/relationships" xmlns:m="http://schemas.openxmlformats.org/officeDocument/2006/math" xmlns:v="urn:schemas-microsoft-com:vml" xmlns:wp14="http://schemas.microsoft.com/office/word/2010/wordprocessingDrawing" xmlns:wp="http://schemas.openxmlformats.org/drawingml/2006/wordprocessingDrawing" xmlns:w10="urn:schemas-microsoft-com:office:word" xmlns:w="http://schemas.openxmlformats.org/wordprocessingml/2006/main" xmlns:w14="http://schemas.microsoft.com/office/word/2010/wordml" xmlns:w15="http://schemas.microsoft.com/office/word/2012/wordml" xmlns:w16cid="http://schemas.microsoft.com/office/word/2016/wordml/cid" xmlns:w16se="http://schemas.microsoft.com/office/word/2015/wordml/symex" xmlns:wpg="http://schemas.microsoft.com/office/word/2010/wordprocessingGroup" xmlns:wpi="http://schemas.microsoft.com/office/word/2010/wordprocessingInk" xmlns:wne="http://schemas.microsoft.com/office/word/2006/wordml" xmlns:wps="http://schemas.microsoft.com/office/word/2010/wordprocessingShape" mc:Ignorable="w14 w15 w16se w16cid wp14">
   <w:footnote w:type="separator" w:id="-1">
     <w:p>
       <w:pPr>
@@ -530,7 +564,7 @@
 </file>
 
 <file path=word/header1.xml><?xml version="1.0" encoding="utf-8"?>
-<w:hdr xmlns:wpc="http://schemas.microsoft.com/office/word/2010/wordprocessingCanvas" xmlns:cx="http://schemas.microsoft.com/office/drawing/2014/chartex" xmlns:cx1="http://schemas.microsoft.com/office/drawing/2015/9/8/chartex" xmlns:mc="http://schemas.openxmlformats.org/markup-compatibility/2006" xmlns:o="urn:schemas-microsoft-com:office:office" xmlns:r="http://schemas.openxmlformats.org/officeDocument/2006/relationships" xmlns:m="http://schemas.openxmlformats.org/officeDocument/2006/math" xmlns:v="urn:schemas-microsoft-com:vml" xmlns:wp14="http://schemas.microsoft.com/office/word/2010/wordprocessingDrawing" xmlns:wp="http://schemas.openxmlformats.org/drawingml/2006/wordprocessingDrawing" xmlns:w10="urn:schemas-microsoft-com:office:word" xmlns:w="http://schemas.openxmlformats.org/wordprocessingml/2006/main" xmlns:w14="http://schemas.microsoft.com/office/word/2010/wordml" xmlns:w15="http://schemas.microsoft.com/office/word/2012/wordml" xmlns:w16se="http://schemas.microsoft.com/office/word/2015/wordml/symex" xmlns:wpg="http://schemas.microsoft.com/office/word/2010/wordprocessingGroup" xmlns:wpi="http://schemas.microsoft.com/office/word/2010/wordprocessingInk" xmlns:wne="http://schemas.microsoft.com/office/word/2006/wordml" xmlns:wps="http://schemas.microsoft.com/office/word/2010/wordprocessingShape" mc:Ignorable="w14 w15 w16se wp14">
+<w:hdr xmlns:wpc="http://schemas.microsoft.com/office/word/2010/wordprocessingCanvas" xmlns:cx="http://schemas.microsoft.com/office/drawing/2014/chartex" xmlns:cx1="http://schemas.microsoft.com/office/drawing/2015/9/8/chartex" xmlns:cx2="http://schemas.microsoft.com/office/drawing/2015/10/21/chartex" xmlns:cx3="http://schemas.microsoft.com/office/drawing/2016/5/9/chartex" xmlns:cx4="http://schemas.microsoft.com/office/drawing/2016/5/10/chartex" xmlns:cx5="http://schemas.microsoft.com/office/drawing/2016/5/11/chartex" xmlns:cx6="http://schemas.microsoft.com/office/drawing/2016/5/12/chartex" xmlns:cx7="http://schemas.microsoft.com/office/drawing/2016/5/13/chartex" xmlns:cx8="http://schemas.microsoft.com/office/drawing/2016/5/14/chartex" xmlns:mc="http://schemas.openxmlformats.org/markup-compatibility/2006" xmlns:aink="http://schemas.microsoft.com/office/drawing/2016/ink" xmlns:am3d="http://schemas.microsoft.com/office/drawing/2017/model3d" xmlns:o="urn:schemas-microsoft-com:office:office" xmlns:r="http://schemas.openxmlformats.org/officeDocument/2006/relationships" xmlns:m="http://schemas.openxmlformats.org/officeDocument/2006/math" xmlns:v="urn:schemas-microsoft-com:vml" xmlns:wp14="http://schemas.microsoft.com/office/word/2010/wordprocessingDrawing" xmlns:wp="http://schemas.openxmlformats.org/drawingml/2006/wordprocessingDrawing" xmlns:w10="urn:schemas-microsoft-com:office:word" xmlns:w="http://schemas.openxmlformats.org/wordprocessingml/2006/main" xmlns:w14="http://schemas.microsoft.com/office/word/2010/wordml" xmlns:w15="http://schemas.microsoft.com/office/word/2012/wordml" xmlns:w16cid="http://schemas.microsoft.com/office/word/2016/wordml/cid" xmlns:w16se="http://schemas.microsoft.com/office/word/2015/wordml/symex" xmlns:wpg="http://schemas.microsoft.com/office/word/2010/wordprocessingGroup" xmlns:wpi="http://schemas.microsoft.com/office/word/2010/wordprocessingInk" xmlns:wne="http://schemas.microsoft.com/office/word/2006/wordml" xmlns:wps="http://schemas.microsoft.com/office/word/2010/wordprocessingShape" mc:Ignorable="w14 w15 w16se w16cid wp14">
   <w:p>
     <w:pPr>
       <w:pStyle w:val="Header"/>
@@ -540,18 +574,13 @@
 </file>
 
 <file path=word/header2.xml><?xml version="1.0" encoding="utf-8"?>
-<w:hdr xmlns:wpc="http://schemas.microsoft.com/office/word/2010/wordprocessingCanvas" xmlns:cx="http://schemas.microsoft.com/office/drawing/2014/chartex" xmlns:cx1="http://schemas.microsoft.com/office/drawing/2015/9/8/chartex" xmlns:mc="http://schemas.openxmlformats.org/markup-compatibility/2006" xmlns:o="urn:schemas-microsoft-com:office:office" xmlns:r="http://schemas.openxmlformats.org/officeDocument/2006/relationships" xmlns:m="http://schemas.openxmlformats.org/officeDocument/2006/math" xmlns:v="urn:schemas-microsoft-com:vml" xmlns:wp14="http://schemas.microsoft.com/office/word/2010/wordprocessingDrawing" xmlns:wp="http://schemas.openxmlformats.org/drawingml/2006/wordprocessingDrawing" xmlns:w10="urn:schemas-microsoft-com:office:word" xmlns:w="http://schemas.openxmlformats.org/wordprocessingml/2006/main" xmlns:w14="http://schemas.microsoft.com/office/word/2010/wordml" xmlns:w15="http://schemas.microsoft.com/office/word/2012/wordml" xmlns:w16se="http://schemas.microsoft.com/office/word/2015/wordml/symex" xmlns:wpg="http://schemas.microsoft.com/office/word/2010/wordprocessingGroup" xmlns:wpi="http://schemas.microsoft.com/office/word/2010/wordprocessingInk" xmlns:wne="http://schemas.microsoft.com/office/word/2006/wordml" xmlns:wps="http://schemas.microsoft.com/office/word/2010/wordprocessingShape" mc:Ignorable="w14 w15 w16se wp14">
+<w:hdr xmlns:wpc="http://schemas.microsoft.com/office/word/2010/wordprocessingCanvas" xmlns:cx="http://schemas.microsoft.com/office/drawing/2014/chartex" xmlns:cx1="http://schemas.microsoft.com/office/drawing/2015/9/8/chartex" xmlns:cx2="http://schemas.microsoft.com/office/drawing/2015/10/21/chartex" xmlns:cx3="http://schemas.microsoft.com/office/drawing/2016/5/9/chartex" xmlns:cx4="http://schemas.microsoft.com/office/drawing/2016/5/10/chartex" xmlns:cx5="http://schemas.microsoft.com/office/drawing/2016/5/11/chartex" xmlns:cx6="http://schemas.microsoft.com/office/drawing/2016/5/12/chartex" xmlns:cx7="http://schemas.microsoft.com/office/drawing/2016/5/13/chartex" xmlns:cx8="http://schemas.microsoft.com/office/drawing/2016/5/14/chartex" xmlns:mc="http://schemas.openxmlformats.org/markup-compatibility/2006" xmlns:aink="http://schemas.microsoft.com/office/drawing/2016/ink" xmlns:am3d="http://schemas.microsoft.com/office/drawing/2017/model3d" xmlns:o="urn:schemas-microsoft-com:office:office" xmlns:r="http://schemas.openxmlformats.org/officeDocument/2006/relationships" xmlns:m="http://schemas.openxmlformats.org/officeDocument/2006/math" xmlns:v="urn:schemas-microsoft-com:vml" xmlns:wp14="http://schemas.microsoft.com/office/word/2010/wordprocessingDrawing" xmlns:wp="http://schemas.openxmlformats.org/drawingml/2006/wordprocessingDrawing" xmlns:w10="urn:schemas-microsoft-com:office:word" xmlns:w="http://schemas.openxmlformats.org/wordprocessingml/2006/main" xmlns:w14="http://schemas.microsoft.com/office/word/2010/wordml" xmlns:w15="http://schemas.microsoft.com/office/word/2012/wordml" xmlns:w16cid="http://schemas.microsoft.com/office/word/2016/wordml/cid" xmlns:w16se="http://schemas.microsoft.com/office/word/2015/wordml/symex" xmlns:wpg="http://schemas.microsoft.com/office/word/2010/wordprocessingGroup" xmlns:wpi="http://schemas.microsoft.com/office/word/2010/wordprocessingInk" xmlns:wne="http://schemas.microsoft.com/office/word/2006/wordml" xmlns:wps="http://schemas.microsoft.com/office/word/2010/wordprocessingShape" mc:Ignorable="w14 w15 w16se w16cid wp14">
   <w:p>
     <w:pPr>
       <w:pStyle w:val="Header"/>
     </w:pPr>
     <w:r>
-      <w:t>C</w:t>
-    </w:r>
-    <w:bookmarkStart w:id="0" w:name="_GoBack"/>
-    <w:bookmarkEnd w:id="0"/>
-    <w:r>
-      <w:t>S 211</w:t>
+      <w:t>CS 211</w:t>
     </w:r>
     <w:r>
       <w:t xml:space="preserve"> Heap Handout</w:t>
@@ -561,7 +590,7 @@
 </file>
 
 <file path=word/header3.xml><?xml version="1.0" encoding="utf-8"?>
-<w:hdr xmlns:wpc="http://schemas.microsoft.com/office/word/2010/wordprocessingCanvas" xmlns:cx="http://schemas.microsoft.com/office/drawing/2014/chartex" xmlns:cx1="http://schemas.microsoft.com/office/drawing/2015/9/8/chartex" xmlns:mc="http://schemas.openxmlformats.org/markup-compatibility/2006" xmlns:o="urn:schemas-microsoft-com:office:office" xmlns:r="http://schemas.openxmlformats.org/officeDocument/2006/relationships" xmlns:m="http://schemas.openxmlformats.org/officeDocument/2006/math" xmlns:v="urn:schemas-microsoft-com:vml" xmlns:wp14="http://schemas.microsoft.com/office/word/2010/wordprocessingDrawing" xmlns:wp="http://schemas.openxmlformats.org/drawingml/2006/wordprocessingDrawing" xmlns:w10="urn:schemas-microsoft-com:office:word" xmlns:w="http://schemas.openxmlformats.org/wordprocessingml/2006/main" xmlns:w14="http://schemas.microsoft.com/office/word/2010/wordml" xmlns:w15="http://schemas.microsoft.com/office/word/2012/wordml" xmlns:w16se="http://schemas.microsoft.com/office/word/2015/wordml/symex" xmlns:wpg="http://schemas.microsoft.com/office/word/2010/wordprocessingGroup" xmlns:wpi="http://schemas.microsoft.com/office/word/2010/wordprocessingInk" xmlns:wne="http://schemas.microsoft.com/office/word/2006/wordml" xmlns:wps="http://schemas.microsoft.com/office/word/2010/wordprocessingShape" mc:Ignorable="w14 w15 w16se wp14">
+<w:hdr xmlns:wpc="http://schemas.microsoft.com/office/word/2010/wordprocessingCanvas" xmlns:cx="http://schemas.microsoft.com/office/drawing/2014/chartex" xmlns:cx1="http://schemas.microsoft.com/office/drawing/2015/9/8/chartex" xmlns:cx2="http://schemas.microsoft.com/office/drawing/2015/10/21/chartex" xmlns:cx3="http://schemas.microsoft.com/office/drawing/2016/5/9/chartex" xmlns:cx4="http://schemas.microsoft.com/office/drawing/2016/5/10/chartex" xmlns:cx5="http://schemas.microsoft.com/office/drawing/2016/5/11/chartex" xmlns:cx6="http://schemas.microsoft.com/office/drawing/2016/5/12/chartex" xmlns:cx7="http://schemas.microsoft.com/office/drawing/2016/5/13/chartex" xmlns:cx8="http://schemas.microsoft.com/office/drawing/2016/5/14/chartex" xmlns:mc="http://schemas.openxmlformats.org/markup-compatibility/2006" xmlns:aink="http://schemas.microsoft.com/office/drawing/2016/ink" xmlns:am3d="http://schemas.microsoft.com/office/drawing/2017/model3d" xmlns:o="urn:schemas-microsoft-com:office:office" xmlns:r="http://schemas.openxmlformats.org/officeDocument/2006/relationships" xmlns:m="http://schemas.openxmlformats.org/officeDocument/2006/math" xmlns:v="urn:schemas-microsoft-com:vml" xmlns:wp14="http://schemas.microsoft.com/office/word/2010/wordprocessingDrawing" xmlns:wp="http://schemas.openxmlformats.org/drawingml/2006/wordprocessingDrawing" xmlns:w10="urn:schemas-microsoft-com:office:word" xmlns:w="http://schemas.openxmlformats.org/wordprocessingml/2006/main" xmlns:w14="http://schemas.microsoft.com/office/word/2010/wordml" xmlns:w15="http://schemas.microsoft.com/office/word/2012/wordml" xmlns:w16cid="http://schemas.microsoft.com/office/word/2016/wordml/cid" xmlns:w16se="http://schemas.microsoft.com/office/word/2015/wordml/symex" xmlns:wpg="http://schemas.microsoft.com/office/word/2010/wordprocessingGroup" xmlns:wpi="http://schemas.microsoft.com/office/word/2010/wordprocessingInk" xmlns:wne="http://schemas.microsoft.com/office/word/2006/wordml" xmlns:wps="http://schemas.microsoft.com/office/word/2010/wordprocessingShape" mc:Ignorable="w14 w15 w16se w16cid wp14">
   <w:p>
     <w:pPr>
       <w:pStyle w:val="Header"/>
@@ -571,7 +600,7 @@
 </file>
 
 <file path=word/numbering.xml><?xml version="1.0" encoding="utf-8"?>
-<w:numbering xmlns:wpc="http://schemas.microsoft.com/office/word/2010/wordprocessingCanvas" xmlns:cx="http://schemas.microsoft.com/office/drawing/2014/chartex" xmlns:cx1="http://schemas.microsoft.com/office/drawing/2015/9/8/chartex" xmlns:mc="http://schemas.openxmlformats.org/markup-compatibility/2006" xmlns:o="urn:schemas-microsoft-com:office:office" xmlns:r="http://schemas.openxmlformats.org/officeDocument/2006/relationships" xmlns:m="http://schemas.openxmlformats.org/officeDocument/2006/math" xmlns:v="urn:schemas-microsoft-com:vml" xmlns:wp14="http://schemas.microsoft.com/office/word/2010/wordprocessingDrawing" xmlns:wp="http://schemas.openxmlformats.org/drawingml/2006/wordprocessingDrawing" xmlns:w10="urn:schemas-microsoft-com:office:word" xmlns:w="http://schemas.openxmlformats.org/wordprocessingml/2006/main" xmlns:w14="http://schemas.microsoft.com/office/word/2010/wordml" xmlns:w15="http://schemas.microsoft.com/office/word/2012/wordml" xmlns:w16se="http://schemas.microsoft.com/office/word/2015/wordml/symex" xmlns:wpg="http://schemas.microsoft.com/office/word/2010/wordprocessingGroup" xmlns:wpi="http://schemas.microsoft.com/office/word/2010/wordprocessingInk" xmlns:wne="http://schemas.microsoft.com/office/word/2006/wordml" xmlns:wps="http://schemas.microsoft.com/office/word/2010/wordprocessingShape" mc:Ignorable="w14 w15 w16se wp14">
+<w:numbering xmlns:wpc="http://schemas.microsoft.com/office/word/2010/wordprocessingCanvas" xmlns:cx="http://schemas.microsoft.com/office/drawing/2014/chartex" xmlns:cx1="http://schemas.microsoft.com/office/drawing/2015/9/8/chartex" xmlns:cx2="http://schemas.microsoft.com/office/drawing/2015/10/21/chartex" xmlns:cx3="http://schemas.microsoft.com/office/drawing/2016/5/9/chartex" xmlns:cx4="http://schemas.microsoft.com/office/drawing/2016/5/10/chartex" xmlns:cx5="http://schemas.microsoft.com/office/drawing/2016/5/11/chartex" xmlns:cx6="http://schemas.microsoft.com/office/drawing/2016/5/12/chartex" xmlns:cx7="http://schemas.microsoft.com/office/drawing/2016/5/13/chartex" xmlns:cx8="http://schemas.microsoft.com/office/drawing/2016/5/14/chartex" xmlns:mc="http://schemas.openxmlformats.org/markup-compatibility/2006" xmlns:aink="http://schemas.microsoft.com/office/drawing/2016/ink" xmlns:am3d="http://schemas.microsoft.com/office/drawing/2017/model3d" xmlns:o="urn:schemas-microsoft-com:office:office" xmlns:r="http://schemas.openxmlformats.org/officeDocument/2006/relationships" xmlns:m="http://schemas.openxmlformats.org/officeDocument/2006/math" xmlns:v="urn:schemas-microsoft-com:vml" xmlns:wp14="http://schemas.microsoft.com/office/word/2010/wordprocessingDrawing" xmlns:wp="http://schemas.openxmlformats.org/drawingml/2006/wordprocessingDrawing" xmlns:w10="urn:schemas-microsoft-com:office:word" xmlns:w="http://schemas.openxmlformats.org/wordprocessingml/2006/main" xmlns:w14="http://schemas.microsoft.com/office/word/2010/wordml" xmlns:w15="http://schemas.microsoft.com/office/word/2012/wordml" xmlns:w16cid="http://schemas.microsoft.com/office/word/2016/wordml/cid" xmlns:w16se="http://schemas.microsoft.com/office/word/2015/wordml/symex" xmlns:wpg="http://schemas.microsoft.com/office/word/2010/wordprocessingGroup" xmlns:wpi="http://schemas.microsoft.com/office/word/2010/wordprocessingInk" xmlns:wne="http://schemas.microsoft.com/office/word/2006/wordml" xmlns:wps="http://schemas.microsoft.com/office/word/2010/wordprocessingShape" mc:Ignorable="w14 w15 w16se w16cid wp14">
   <w:abstractNum w:abstractNumId="0" w15:restartNumberingAfterBreak="0">
     <w:nsid w:val="15840BDE"/>
     <w:multiLevelType w:val="hybridMultilevel"/>
@@ -665,7 +694,7 @@
 </file>
 
 <file path=word/styles.xml><?xml version="1.0" encoding="utf-8"?>
-<w:styles xmlns:mc="http://schemas.openxmlformats.org/markup-compatibility/2006" xmlns:r="http://schemas.openxmlformats.org/officeDocument/2006/relationships" xmlns:w="http://schemas.openxmlformats.org/wordprocessingml/2006/main" xmlns:w14="http://schemas.microsoft.com/office/word/2010/wordml" xmlns:w15="http://schemas.microsoft.com/office/word/2012/wordml" xmlns:w16se="http://schemas.microsoft.com/office/word/2015/wordml/symex" mc:Ignorable="w14 w15 w16se">
+<w:styles xmlns:mc="http://schemas.openxmlformats.org/markup-compatibility/2006" xmlns:r="http://schemas.openxmlformats.org/officeDocument/2006/relationships" xmlns:w="http://schemas.openxmlformats.org/wordprocessingml/2006/main" xmlns:w14="http://schemas.microsoft.com/office/word/2010/wordml" xmlns:w15="http://schemas.microsoft.com/office/word/2012/wordml" xmlns:w16cid="http://schemas.microsoft.com/office/word/2016/wordml/cid" xmlns:w16se="http://schemas.microsoft.com/office/word/2015/wordml/symex" mc:Ignorable="w14 w15 w16se w16cid">
   <w:docDefaults>
     <w:rPrDefault>
       <w:rPr>
@@ -681,7 +710,7 @@
       </w:pPr>
     </w:pPrDefault>
   </w:docDefaults>
-  <w:latentStyles w:defLockedState="0" w:defUIPriority="99" w:defSemiHidden="0" w:defUnhideWhenUsed="0" w:defQFormat="0" w:count="371">
+  <w:latentStyles w:defLockedState="0" w:defUIPriority="99" w:defSemiHidden="0" w:defUnhideWhenUsed="0" w:defQFormat="0" w:count="375">
     <w:lsdException w:name="Normal" w:uiPriority="0" w:qFormat="1"/>
     <w:lsdException w:name="heading 1" w:uiPriority="9" w:qFormat="1"/>
     <w:lsdException w:name="heading 2" w:semiHidden="1" w:uiPriority="9" w:unhideWhenUsed="1" w:qFormat="1"/>
@@ -787,7 +816,6 @@
     <w:lsdException w:name="HTML Sample" w:semiHidden="1" w:unhideWhenUsed="1"/>
     <w:lsdException w:name="HTML Typewriter" w:semiHidden="1" w:unhideWhenUsed="1"/>
     <w:lsdException w:name="HTML Variable" w:semiHidden="1" w:unhideWhenUsed="1"/>
-    <w:lsdException w:name="Normal Table" w:semiHidden="1" w:unhideWhenUsed="1"/>
     <w:lsdException w:name="annotation subject" w:semiHidden="1" w:unhideWhenUsed="1"/>
     <w:lsdException w:name="No List" w:semiHidden="1" w:unhideWhenUsed="1"/>
     <w:lsdException w:name="Outline List 1" w:semiHidden="1" w:unhideWhenUsed="1"/>
@@ -831,10 +859,8 @@
     <w:lsdException w:name="Table Elegant" w:semiHidden="1" w:unhideWhenUsed="1"/>
     <w:lsdException w:name="Table Professional" w:semiHidden="1" w:unhideWhenUsed="1"/>
     <w:lsdException w:name="Table Subtle 1" w:semiHidden="1" w:unhideWhenUsed="1"/>
-    <w:lsdException w:name="Table Subtle 2" w:semiHidden="1" w:unhideWhenUsed="1"/>
     <w:lsdException w:name="Table Web 1" w:semiHidden="1" w:unhideWhenUsed="1"/>
     <w:lsdException w:name="Table Web 2" w:semiHidden="1" w:unhideWhenUsed="1"/>
-    <w:lsdException w:name="Table Web 3" w:semiHidden="1" w:unhideWhenUsed="1"/>
     <w:lsdException w:name="Balloon Text" w:semiHidden="1" w:unhideWhenUsed="1"/>
     <w:lsdException w:name="Table Grid" w:uiPriority="59"/>
     <w:lsdException w:name="Table Theme" w:semiHidden="1" w:unhideWhenUsed="1"/>
@@ -1053,6 +1079,10 @@
     <w:lsdException w:name="List Table 5 Dark Accent 6" w:uiPriority="50"/>
     <w:lsdException w:name="List Table 6 Colorful Accent 6" w:uiPriority="51"/>
     <w:lsdException w:name="List Table 7 Colorful Accent 6" w:uiPriority="52"/>
+    <w:lsdException w:name="Mention" w:semiHidden="1" w:unhideWhenUsed="1"/>
+    <w:lsdException w:name="Smart Hyperlink" w:semiHidden="1" w:unhideWhenUsed="1"/>
+    <w:lsdException w:name="Hashtag" w:semiHidden="1" w:unhideWhenUsed="1"/>
+    <w:lsdException w:name="Unresolved Mention" w:semiHidden="1" w:unhideWhenUsed="1"/>
   </w:latentStyles>
   <w:style w:type="paragraph" w:default="1" w:styleId="Normal">
     <w:name w:val="Normal"/>

</xml_diff>